<commit_message>
Sablonas - copy paste
</commit_message>
<xml_diff>
--- a/Darbo planas/Bakalaurinio darbo planas.docx
+++ b/Darbo planas/Bakalaurinio darbo planas.docx
@@ -710,8 +710,38 @@
         <w:t>Kursinio darbo metu bu</w:t>
       </w:r>
       <w:r>
-        <w:t>vo rasti paieškos sistemos, informacijos architektūros ir bendro panaudojamumo trūkumai</w:t>
-      </w:r>
+        <w:t xml:space="preserve">vo rasti paieškos sistemos, </w:t>
+      </w:r>
+      <w:r>
+        <w:t xml:space="preserve">navigacijos ir </w:t>
+      </w:r>
+      <w:r>
+        <w:t>info</w:t>
+      </w:r>
+      <w:r>
+        <w:t>rmacijos architektūros ir bendri</w:t>
+      </w:r>
+      <w:r>
+        <w:t xml:space="preserve"> panaudojamumo trūkumai</w:t>
+      </w:r>
+      <w:r>
+        <w:t xml:space="preserve">. Projektinio darbo metu buvo nagrinėjami ir pasirinkti sprendimai trūkumams spręsti. </w:t>
+      </w:r>
+    </w:p>
+    <w:p>
+      <w:pPr>
+        <w:spacing w:after="160" w:line="259" w:lineRule="auto"/>
+        <w:ind w:left="0" w:firstLine="0"/>
+        <w:jc w:val="left"/>
+      </w:pPr>
+      <w:r>
+        <w:br w:type="page"/>
+      </w:r>
+    </w:p>
+    <w:p>
+      <w:pPr>
+        <w:ind w:left="0" w:firstLine="0"/>
+      </w:pPr>
       <w:bookmarkStart w:id="0" w:name="_GoBack"/>
       <w:bookmarkEnd w:id="0"/>
     </w:p>
@@ -734,7 +764,6 @@
     <w:lvl w:ilvl="0" w:tplc="E09C77C2">
       <w:start w:val="1"/>
       <w:numFmt w:val="decimal"/>
-      <w:pStyle w:val="Heading1"/>
       <w:lvlText w:val="%1."/>
       <w:lvlJc w:val="left"/>
       <w:pPr>

</xml_diff>